<commit_message>
closes #34 (enclosure type attribute was not recognized) and updates documents for issue #19
</commit_message>
<xml_diff>
--- a/imageSrc/localization.docx
+++ b/imageSrc/localization.docx
@@ -44,35 +44,147 @@
       </w:r>
       <w:r>
         <w:br/>
-        <w:t>#CANADA: English (en_ca), French (fr_ca)</w:t>
-      </w:r>
-      <w:r>
-        <w:br/>
-        <w:t>#FRANCE: English (en_fr), French (fr_fr)</w:t>
-      </w:r>
-      <w:r>
-        <w:br/>
-        <w:t>#GERMANY: German (de_de), English (en_de)</w:t>
-      </w:r>
-      <w:r>
-        <w:br/>
-        <w:t>#IRELAND: English (en_ie)</w:t>
-      </w:r>
-      <w:r>
-        <w:br/>
-        <w:t>#MEXICO: Spanish (es_mx), English (en_mx)</w:t>
-      </w:r>
-      <w:r>
-        <w:br/>
-        <w:t>#SPAIN: Spanish (es_es), English (es_en)</w:t>
-      </w:r>
-      <w:r>
-        <w:br/>
-        <w:t>#UNITED KINGDOM: English (en_gb)</w:t>
-      </w:r>
-      <w:r>
-        <w:br/>
-        <w:t>#UNITED STATES: English (en_us), Spanish (es_us)</w:t>
+        <w:t>#CANADA: English (</w:t>
+      </w:r>
+      <w:proofErr w:type="spellStart"/>
+      <w:r>
+        <w:t>en_ca</w:t>
+      </w:r>
+      <w:proofErr w:type="spellEnd"/>
+      <w:r>
+        <w:t>), French (</w:t>
+      </w:r>
+      <w:proofErr w:type="spellStart"/>
+      <w:r>
+        <w:t>fr_ca</w:t>
+      </w:r>
+      <w:proofErr w:type="spellEnd"/>
+      <w:r>
+        <w:t>)</w:t>
+      </w:r>
+      <w:r>
+        <w:br/>
+        <w:t>#FRANCE: English (</w:t>
+      </w:r>
+      <w:proofErr w:type="spellStart"/>
+      <w:r>
+        <w:t>en_fr</w:t>
+      </w:r>
+      <w:proofErr w:type="spellEnd"/>
+      <w:r>
+        <w:t>), French (</w:t>
+      </w:r>
+      <w:proofErr w:type="spellStart"/>
+      <w:r>
+        <w:t>fr_fr</w:t>
+      </w:r>
+      <w:proofErr w:type="spellEnd"/>
+      <w:r>
+        <w:t>)</w:t>
+      </w:r>
+      <w:r>
+        <w:br/>
+        <w:t>#GERMANY: German (</w:t>
+      </w:r>
+      <w:proofErr w:type="spellStart"/>
+      <w:r>
+        <w:t>de_de</w:t>
+      </w:r>
+      <w:proofErr w:type="spellEnd"/>
+      <w:r>
+        <w:t>), English (</w:t>
+      </w:r>
+      <w:proofErr w:type="spellStart"/>
+      <w:r>
+        <w:t>en_de</w:t>
+      </w:r>
+      <w:proofErr w:type="spellEnd"/>
+      <w:r>
+        <w:t>)</w:t>
+      </w:r>
+      <w:r>
+        <w:br/>
+        <w:t>#IRELAND: English (</w:t>
+      </w:r>
+      <w:proofErr w:type="spellStart"/>
+      <w:r>
+        <w:t>en_ie</w:t>
+      </w:r>
+      <w:proofErr w:type="spellEnd"/>
+      <w:r>
+        <w:t>)</w:t>
+      </w:r>
+      <w:r>
+        <w:br/>
+        <w:t>#MEXICO: Spanish (</w:t>
+      </w:r>
+      <w:proofErr w:type="spellStart"/>
+      <w:r>
+        <w:t>es_mx</w:t>
+      </w:r>
+      <w:proofErr w:type="spellEnd"/>
+      <w:r>
+        <w:t>), English (</w:t>
+      </w:r>
+      <w:proofErr w:type="spellStart"/>
+      <w:r>
+        <w:t>en_mx</w:t>
+      </w:r>
+      <w:proofErr w:type="spellEnd"/>
+      <w:r>
+        <w:t>)</w:t>
+      </w:r>
+      <w:r>
+        <w:br/>
+        <w:t>#SPAIN: Spanish (</w:t>
+      </w:r>
+      <w:proofErr w:type="spellStart"/>
+      <w:r>
+        <w:t>es_es</w:t>
+      </w:r>
+      <w:proofErr w:type="spellEnd"/>
+      <w:r>
+        <w:t>), English (</w:t>
+      </w:r>
+      <w:proofErr w:type="spellStart"/>
+      <w:r>
+        <w:t>es_en</w:t>
+      </w:r>
+      <w:proofErr w:type="spellEnd"/>
+      <w:r>
+        <w:t>)</w:t>
+      </w:r>
+      <w:r>
+        <w:br/>
+        <w:t>#UNITED KINGDOM: English (</w:t>
+      </w:r>
+      <w:proofErr w:type="spellStart"/>
+      <w:r>
+        <w:t>en_gb</w:t>
+      </w:r>
+      <w:proofErr w:type="spellEnd"/>
+      <w:r>
+        <w:t>)</w:t>
+      </w:r>
+      <w:r>
+        <w:br/>
+        <w:t>#UNITED STATES: English (</w:t>
+      </w:r>
+      <w:proofErr w:type="spellStart"/>
+      <w:r>
+        <w:t>en_us</w:t>
+      </w:r>
+      <w:proofErr w:type="spellEnd"/>
+      <w:r>
+        <w:t>), Spanish (</w:t>
+      </w:r>
+      <w:proofErr w:type="spellStart"/>
+      <w:r>
+        <w:t>es_us</w:t>
+      </w:r>
+      <w:proofErr w:type="spellEnd"/>
+      <w:r>
+        <w:t>)</w:t>
       </w:r>
       <w:r>
         <w:br/>
@@ -145,6 +257,10 @@
       </w:r>
       <w:r>
         <w:br/>
+        <w:t>Manage Podcasts</w:t>
+      </w:r>
+      <w:r>
+        <w:br/>
         <w:t>Update All Podcasts</w:t>
       </w:r>
       <w:r>
@@ -220,7 +336,23 @@
           <w:sz w:val="18"/>
           <w:szCs w:val="18"/>
         </w:rPr>
-        <w:t>message will be followed by a podcast title, ex: "Updating Dignation")</w:t>
+        <w:t xml:space="preserve">message will be followed by a podcast title, ex: "Updating </w:t>
+      </w:r>
+      <w:proofErr w:type="spellStart"/>
+      <w:r>
+        <w:rPr>
+          <w:sz w:val="18"/>
+          <w:szCs w:val="18"/>
+        </w:rPr>
+        <w:t>Dignation</w:t>
+      </w:r>
+      <w:proofErr w:type="spellEnd"/>
+      <w:r>
+        <w:rPr>
+          <w:sz w:val="18"/>
+          <w:szCs w:val="18"/>
+        </w:rPr>
+        <w:t>")</w:t>
       </w:r>
       <w:r>
         <w:br/>
@@ -282,7 +414,23 @@
           <w:sz w:val="18"/>
           <w:szCs w:val="18"/>
         </w:rPr>
-        <w:t>"Network" refers to the internet connection; WiFi, 3G...)</w:t>
+        <w:t xml:space="preserve">"Network" refers to the internet connection; </w:t>
+      </w:r>
+      <w:proofErr w:type="spellStart"/>
+      <w:r>
+        <w:rPr>
+          <w:sz w:val="18"/>
+          <w:szCs w:val="18"/>
+        </w:rPr>
+        <w:t>WiFi</w:t>
+      </w:r>
+      <w:proofErr w:type="spellEnd"/>
+      <w:r>
+        <w:rPr>
+          <w:sz w:val="18"/>
+          <w:szCs w:val="18"/>
+        </w:rPr>
+        <w:t>, 3G...)</w:t>
       </w:r>
       <w:r>
         <w:br/>
@@ -298,178 +446,191 @@
       </w:r>
       <w:r>
         <w:br/>
+      </w:r>
+      <w:r>
+        <w:lastRenderedPageBreak/>
         <w:t>Loading the Database</w:t>
       </w:r>
       <w:r>
         <w:br/>
+        <w:t>Connection to the database failed.</w:t>
+      </w:r>
+      <w:r>
+        <w:br/>
+        <w:t>Database was successfully loaded.</w:t>
+      </w:r>
+      <w:r>
+        <w:br/>
+        <w:t>There was a problem loading information from the database.</w:t>
+      </w:r>
+      <w:r>
+        <w:br/>
+        <w:t>XML was empty!</w:t>
+      </w:r>
+      <w:r>
+        <w:br/>
+        <w:t>Invalid database version</w:t>
+      </w:r>
+      <w:r>
+        <w:br/>
+        <w:t>There are no podcasts in the database.</w:t>
+      </w:r>
+      <w:r>
+        <w:br/>
+      </w:r>
+      <w:r>
+        <w:t>Quick Guide</w:t>
+      </w:r>
+      <w:r>
+        <w:br/>
+        <w:t>Learn how to navigate through your podcast collection with this handy quick guide:</w:t>
+      </w:r>
+      <w:r>
+        <w:br/>
+        <w:t>Browsing your collection</w:t>
+      </w:r>
+      <w:r>
+        <w:br/>
+        <w:t>Flick the album artwork right or left to view another podcast</w:t>
+      </w:r>
+      <w:r>
+        <w:br/>
+        <w:t>Tap the right or left arrows to view another podcast</w:t>
+      </w:r>
+      <w:r>
+        <w:br/>
+        <w:t>Tap the album artwork to view information about the podcast</w:t>
+      </w:r>
+      <w:r>
+        <w:br/>
+        <w:t>Listening to episodes</w:t>
+      </w:r>
+      <w:r>
+        <w:br/>
+        <w:t>Tap an episode to play</w:t>
+      </w:r>
+      <w:r>
+        <w:br/>
+        <w:t>Play/Pause/Fast-forward from controller tab</w:t>
+      </w:r>
+      <w:r>
+        <w:br/>
+        <w:t>Tap controller tab to show/hide episode progress</w:t>
+      </w:r>
+      <w:r>
+        <w:br/>
+        <w:t>Use slider to navigate through an episode</w:t>
+      </w:r>
+      <w:r>
+        <w:br/>
+        <w:t>Downloading episodes</w:t>
+      </w:r>
+      <w:r>
+        <w:br/>
+        <w:t>Tap the down-arrow button to start a download</w:t>
+      </w:r>
+      <w:r>
+        <w:br/>
+        <w:t>Tap the cancel button to stop a download</w:t>
+      </w:r>
+      <w:r>
+        <w:br/>
+      </w:r>
+      <w:proofErr w:type="spellStart"/>
+      <w:r>
+        <w:t>PodSnatcher</w:t>
+      </w:r>
+      <w:proofErr w:type="spellEnd"/>
+      <w:r>
+        <w:t xml:space="preserve"> will queue episodes to download in the order you click them</w:t>
+      </w:r>
+      <w:r>
+        <w:br/>
+        <w:t>The down-arrow button will not be shown if you have already downloaded an episode</w:t>
+      </w:r>
+      <w:r>
+        <w:br/>
+        <w:t>Episode color code</w:t>
+      </w:r>
+      <w:r>
+        <w:br/>
+        <w:t>New episodes have bold, blue text, with the download button shown</w:t>
+      </w:r>
+      <w:r>
+        <w:br/>
+        <w:t>New episodes that are downloaded have bold, blue text, without the download button shown</w:t>
+      </w:r>
+      <w:r>
+        <w:br/>
+        <w:t>Currently listening to or paused episodes have bold, italicized, white text, with the downloaded button shown.</w:t>
+      </w:r>
+      <w:r>
+        <w:br/>
+        <w:t>Currently listening to or paused episodes that are downloaded have bold, italicized, white text, without the downloaded button shown.</w:t>
+      </w:r>
+      <w:r>
+        <w:br/>
+        <w:t>Listened episodes have white text with the download button shown.</w:t>
+      </w:r>
+      <w:r>
+        <w:br/>
+        <w:t>Listened episodes</w:t>
+      </w:r>
+      <w:r>
+        <w:t xml:space="preserve"> that are downloaded</w:t>
+      </w:r>
+      <w:r>
+        <w:t xml:space="preserve"> have white text without the download button shown.</w:t>
+      </w:r>
+      <w:r>
+        <w:br/>
+        <w:t>Adding and removing podcasts</w:t>
+      </w:r>
+      <w:r>
+        <w:br/>
+        <w:t>Tap the application menu and choose: Podcast Actions &gt; Add/Remove Podcasts</w:t>
+      </w:r>
+      <w:r>
+        <w:br/>
+        <w:t>Add podcasts by entering an RSS or ATOM feed</w:t>
+      </w:r>
+      <w:r>
+        <w:br/>
+        <w:t>Remove a podcast by swiping to delete</w:t>
+      </w:r>
+      <w:r>
+        <w:br/>
+        <w:t>Updating podcasts</w:t>
+      </w:r>
+      <w:r>
+        <w:br/>
+        <w:t>Tap the application menu and choose: Podcast Actions &gt; Update All Podcasts</w:t>
+      </w:r>
+      <w:r>
+        <w:br/>
+        <w:t>All podcasts will be updated simultaneously</w:t>
+      </w:r>
+      <w:r>
+        <w:br/>
+        <w:t>Tap the application menu and choose: Podcast Actions &gt; Refresh Album Art</w:t>
+      </w:r>
+      <w:r>
+        <w:br/>
+        <w:t>All podcasts will update their album artwork simultaneously</w:t>
+      </w:r>
+      <w:r>
+        <w:br/>
+        <w:t>Filter your podcasts</w:t>
+      </w:r>
+      <w:r>
+        <w:br/>
       </w:r>
       <w:r>
         <w:lastRenderedPageBreak/>
-        <w:t>Connection to the database failed.</w:t>
-      </w:r>
-      <w:r>
-        <w:br/>
-        <w:t>Database was successfully loaded.</w:t>
-      </w:r>
-      <w:r>
-        <w:br/>
-        <w:t>There was a problem loading information from the database.</w:t>
-      </w:r>
-      <w:r>
-        <w:br/>
-        <w:t>XML was empty!</w:t>
-      </w:r>
-      <w:r>
-        <w:br/>
-        <w:t>Invalid database version</w:t>
-      </w:r>
-      <w:r>
-        <w:br/>
-        <w:t>There are no podcasts in the database.</w:t>
-      </w:r>
-      <w:r>
-        <w:br/>
-      </w:r>
-      <w:r>
-        <w:t>Quick Guide</w:t>
-      </w:r>
-      <w:r>
-        <w:br/>
-        <w:t>Learn how to navigate through your podcast collection with this handy quick guide:</w:t>
-      </w:r>
-      <w:r>
-        <w:br/>
-        <w:t>Browsing your collection</w:t>
-      </w:r>
-      <w:r>
-        <w:br/>
-        <w:t>Flick the album artwork right or left to view another podcast</w:t>
-      </w:r>
-      <w:r>
-        <w:br/>
-        <w:t>Tap the right or left arrows to view another podcast</w:t>
-      </w:r>
-      <w:r>
-        <w:br/>
-        <w:t>Tap the album artwork to view information about the podcast</w:t>
-      </w:r>
-      <w:r>
-        <w:br/>
-        <w:t>Listening to episodes</w:t>
-      </w:r>
-      <w:r>
-        <w:br/>
-        <w:t>Tap an episode to play</w:t>
-      </w:r>
-      <w:r>
-        <w:br/>
-        <w:t>Play/Pause/Fast-forward from controller tab</w:t>
-      </w:r>
-      <w:r>
-        <w:br/>
-        <w:t>Tap controller tab to show/hide episode progress</w:t>
-      </w:r>
-      <w:r>
-        <w:br/>
-        <w:t>Use slider to navigate through an episode</w:t>
-      </w:r>
-      <w:r>
-        <w:br/>
-        <w:t>Downloading episodes</w:t>
-      </w:r>
-      <w:r>
-        <w:br/>
-        <w:t>Tap the down-arrow button to start a download</w:t>
-      </w:r>
-      <w:r>
-        <w:br/>
-        <w:t>Tap the cancel button to stop a download</w:t>
-      </w:r>
-      <w:r>
-        <w:br/>
-        <w:t>PodSnatcher will queue episodes to download in the order you click them</w:t>
-      </w:r>
-      <w:r>
-        <w:br/>
-        <w:t>The down-arrow button will not be shown if you have already downloaded an episode</w:t>
-      </w:r>
-      <w:r>
-        <w:br/>
-        <w:t>Episode color code</w:t>
-      </w:r>
-      <w:r>
-        <w:br/>
-        <w:t>New episodes have bold, blue text, with the download button shown</w:t>
-      </w:r>
-      <w:r>
-        <w:br/>
-        <w:t>New episodes that are downloaded have bold, blue text, without the download button shown</w:t>
-      </w:r>
-      <w:r>
-        <w:br/>
-        <w:t>Currently listening to or paused episodes have bold, italicized, white text, with the downloaded button shown.</w:t>
-      </w:r>
-      <w:r>
-        <w:br/>
-        <w:t>Currently listening to or paused episodes that are downloaded have bold, italicized, white text, without the downloaded button shown.</w:t>
-      </w:r>
-      <w:r>
-        <w:br/>
-        <w:t>Listened episodes have white text with the download button shown.</w:t>
-      </w:r>
-      <w:r>
-        <w:br/>
-        <w:t>Listened episodes have white text without the download button shown.</w:t>
-      </w:r>
-      <w:r>
-        <w:br/>
-        <w:t>Adding and removing podcasts</w:t>
-      </w:r>
-      <w:r>
-        <w:br/>
-        <w:t>Tap the application menu and choose: Podcast Actions &gt; Add/Remove Podcasts</w:t>
-      </w:r>
-      <w:r>
-        <w:br/>
-        <w:t>Add podcasts by entering an RSS or ATOM feed</w:t>
-      </w:r>
-      <w:r>
-        <w:br/>
-        <w:t>Remove a podcast by swiping to delete</w:t>
-      </w:r>
-      <w:r>
-        <w:br/>
-        <w:t>Updating podcasts</w:t>
-      </w:r>
-      <w:r>
-        <w:br/>
-        <w:t>Tap the application menu and choose: Podcast Actions &gt; Update All Podcasts</w:t>
-      </w:r>
-      <w:r>
-        <w:br/>
-        <w:t>All podcasts will be updated simultaneously</w:t>
-      </w:r>
-      <w:r>
-        <w:br/>
-        <w:t>Tap the application menu and choose: Podcast Actions &gt; Refresh Album Art</w:t>
-      </w:r>
-      <w:r>
-        <w:br/>
-        <w:t>All podcasts will update their album artwork simultaneously</w:t>
-      </w:r>
-      <w:r>
-        <w:br/>
-        <w:t>Filter your podcasts</w:t>
-      </w:r>
-      <w:r>
-        <w:br/>
         <w:t>Tap the application menu and choose: Filter List</w:t>
       </w:r>
       <w:r>
         <w:br/>
-      </w:r>
-      <w:r>
-        <w:lastRenderedPageBreak/>
         <w:t>Filter all unheard podcasts</w:t>
       </w:r>
       <w:r>

</xml_diff>

<commit_message>
issue #19 edit made to quick guide, updated all localization files to reflect change
</commit_message>
<xml_diff>
--- a/imageSrc/localization.docx
+++ b/imageSrc/localization.docx
@@ -608,15 +608,19 @@
       </w:r>
       <w:r>
         <w:br/>
-        <w:t>All podcasts will be updated simultaneously</w:t>
+      </w:r>
+      <w:r>
+        <w:t>Tap and hold the album artwork of the podcast you want to update.</w:t>
+      </w:r>
+      <w:r>
+        <w:t xml:space="preserve"> </w:t>
       </w:r>
       <w:r>
         <w:br/>
         <w:t>Tap the application menu and choose: Podcast Actions &gt; Refresh Album Art</w:t>
       </w:r>
       <w:r>
-        <w:br/>
-        <w:t>All podcasts will update their album artwork simultaneously</w:t>
+        <w:t xml:space="preserve"> </w:t>
       </w:r>
       <w:r>
         <w:br/>
@@ -624,13 +628,13 @@
       </w:r>
       <w:r>
         <w:br/>
+        <w:t>Tap the application menu and choose: Filter List</w:t>
+      </w:r>
+      <w:r>
+        <w:br/>
       </w:r>
       <w:r>
         <w:lastRenderedPageBreak/>
-        <w:t>Tap the application menu and choose: Filter List</w:t>
-      </w:r>
-      <w:r>
-        <w:br/>
         <w:t>Filter all unheard podcasts</w:t>
       </w:r>
       <w:r>

</xml_diff>